<commit_message>
update change to make
</commit_message>
<xml_diff>
--- a/changetomake.docx
+++ b/changetomake.docx
@@ -969,267 +969,6 @@
       </w:r>
     </w:p>
     <w:p/>
-    <w:p>
-      <w:pPr>
-        <w:pStyle w:val="ListParagraph"/>
-        <w:numPr>
-          <w:ilvl w:val="0"/>
-          <w:numId w:val="2"/>
-        </w:numPr>
-      </w:pPr>
-      <w:r>
-        <w:rPr>
-          <w:b/>
-          <w:bCs/>
-        </w:rPr>
-        <w:t>SO</w:t>
-      </w:r>
-    </w:p>
-    <w:p>
-      <w:r>
-        <w:rPr>
-          <w:noProof/>
-        </w:rPr>
-        <w:drawing>
-          <wp:inline distT="0" distB="0" distL="0" distR="0" wp14:anchorId="5C95498C" wp14:editId="12BB3FEA">
-            <wp:extent cx="5943600" cy="1278255"/>
-            <wp:effectExtent l="0" t="0" r="0" b="4445"/>
-            <wp:docPr id="1554159075" name="Picture 3"/>
-            <wp:cNvGraphicFramePr>
-              <a:graphicFrameLocks xmlns:a="http://schemas.openxmlformats.org/drawingml/2006/main" noChangeAspect="1"/>
-            </wp:cNvGraphicFramePr>
-            <a:graphic xmlns:a="http://schemas.openxmlformats.org/drawingml/2006/main">
-              <a:graphicData uri="http://schemas.openxmlformats.org/drawingml/2006/picture">
-                <pic:pic xmlns:pic="http://schemas.openxmlformats.org/drawingml/2006/picture">
-                  <pic:nvPicPr>
-                    <pic:cNvPr id="1554159075" name="Picture 1554159075"/>
-                    <pic:cNvPicPr/>
-                  </pic:nvPicPr>
-                  <pic:blipFill>
-                    <a:blip r:embed="rId7">
-                      <a:extLst>
-                        <a:ext uri="{28A0092B-C50C-407E-A947-70E740481C1C}">
-                          <a14:useLocalDpi xmlns:a14="http://schemas.microsoft.com/office/drawing/2010/main" val="0"/>
-                        </a:ext>
-                      </a:extLst>
-                    </a:blip>
-                    <a:stretch>
-                      <a:fillRect/>
-                    </a:stretch>
-                  </pic:blipFill>
-                  <pic:spPr>
-                    <a:xfrm>
-                      <a:off x="0" y="0"/>
-                      <a:ext cx="5943600" cy="1278255"/>
-                    </a:xfrm>
-                    <a:prstGeom prst="rect">
-                      <a:avLst/>
-                    </a:prstGeom>
-                  </pic:spPr>
-                </pic:pic>
-              </a:graphicData>
-            </a:graphic>
-          </wp:inline>
-        </w:drawing>
-      </w:r>
-    </w:p>
-    <w:p>
-      <w:pPr>
-        <w:rPr>
-          <w:color w:val="FF0000"/>
-        </w:rPr>
-      </w:pPr>
-    </w:p>
-    <w:p>
-      <w:pPr>
-        <w:rPr>
-          <w:color w:val="FF0000"/>
-        </w:rPr>
-      </w:pPr>
-      <w:r>
-        <w:rPr>
-          <w:color w:val="FF0000"/>
-        </w:rPr>
-        <w:t xml:space="preserve">ERROR = doesn’t work since new seapipe (long error related to </w:t>
-      </w:r>
-    </w:p>
-    <w:p>
-      <w:pPr>
-        <w:rPr>
-          <w:i/>
-          <w:iCs/>
-          <w:color w:val="FF0000"/>
-        </w:rPr>
-      </w:pPr>
-      <w:r>
-        <w:rPr>
-          <w:i/>
-          <w:iCs/>
-          <w:color w:val="FF0000"/>
-        </w:rPr>
-        <w:t>Traceback (most recent call last):</w:t>
-      </w:r>
-    </w:p>
-    <w:p>
-      <w:pPr>
-        <w:rPr>
-          <w:i/>
-          <w:iCs/>
-          <w:color w:val="FF0000"/>
-        </w:rPr>
-      </w:pPr>
-      <w:r>
-        <w:rPr>
-          <w:i/>
-          <w:iCs/>
-          <w:color w:val="FF0000"/>
-        </w:rPr>
-        <w:t xml:space="preserve">  File "/Users/m.ela/Documents/GitHub/seapipe/seapipe/events/seasnakes.py", line 223, in detect_slowosc</w:t>
-      </w:r>
-    </w:p>
-    <w:p>
-      <w:pPr>
-        <w:rPr>
-          <w:i/>
-          <w:iCs/>
-          <w:color w:val="FF0000"/>
-        </w:rPr>
-      </w:pPr>
-      <w:r>
-        <w:rPr>
-          <w:i/>
-          <w:iCs/>
-          <w:color w:val="FF0000"/>
-        </w:rPr>
-        <w:t xml:space="preserve">    segments = </w:t>
-      </w:r>
-      <w:proofErr w:type="gramStart"/>
-      <w:r>
-        <w:rPr>
-          <w:i/>
-          <w:iCs/>
-          <w:color w:val="FF0000"/>
-        </w:rPr>
-        <w:t>fetch(</w:t>
-      </w:r>
-      <w:proofErr w:type="gramEnd"/>
-      <w:r>
-        <w:rPr>
-          <w:i/>
-          <w:iCs/>
-          <w:color w:val="FF0000"/>
-        </w:rPr>
-        <w:t>dset, annot, cat=cat, stage=self.stage,</w:t>
-      </w:r>
-    </w:p>
-    <w:p>
-      <w:pPr>
-        <w:rPr>
-          <w:i/>
-          <w:iCs/>
-          <w:color w:val="FF0000"/>
-        </w:rPr>
-      </w:pPr>
-      <w:r>
-        <w:rPr>
-          <w:i/>
-          <w:iCs/>
-          <w:color w:val="FF0000"/>
-        </w:rPr>
-        <w:t xml:space="preserve">  File "/opt/miniconda3/envs/py/lib/python3.9/site-packages/wonambi/trans/select.py", line 473, in fetch</w:t>
-      </w:r>
-    </w:p>
-    <w:p>
-      <w:pPr>
-        <w:rPr>
-          <w:i/>
-          <w:iCs/>
-          <w:color w:val="FF0000"/>
-        </w:rPr>
-      </w:pPr>
-      <w:r>
-        <w:rPr>
-          <w:i/>
-          <w:iCs/>
-          <w:color w:val="FF0000"/>
-        </w:rPr>
-        <w:t xml:space="preserve">    bund['times'] = remove_artf_evts(bund['times'], annot,</w:t>
-      </w:r>
-    </w:p>
-    <w:p>
-      <w:pPr>
-        <w:rPr>
-          <w:i/>
-          <w:iCs/>
-          <w:color w:val="FF0000"/>
-        </w:rPr>
-      </w:pPr>
-      <w:r>
-        <w:rPr>
-          <w:i/>
-          <w:iCs/>
-          <w:color w:val="FF0000"/>
-        </w:rPr>
-        <w:t xml:space="preserve">  File "/opt/miniconda3/envs/py/lib/python3.9/site-packages/wonambi/trans/reject.py", line 50, in remove_artf_evts</w:t>
-      </w:r>
-    </w:p>
-    <w:p>
-      <w:pPr>
-        <w:rPr>
-          <w:i/>
-          <w:iCs/>
-          <w:color w:val="FF0000"/>
-        </w:rPr>
-      </w:pPr>
-      <w:r>
-        <w:rPr>
-          <w:i/>
-          <w:iCs/>
-          <w:color w:val="FF0000"/>
-        </w:rPr>
-        <w:t xml:space="preserve">    raise </w:t>
-      </w:r>
-      <w:proofErr w:type="gramStart"/>
-      <w:r>
-        <w:rPr>
-          <w:i/>
-          <w:iCs/>
-          <w:color w:val="FF0000"/>
-        </w:rPr>
-        <w:t>TypeError(</w:t>
-      </w:r>
-      <w:proofErr w:type="gramEnd"/>
-    </w:p>
-    <w:p>
-      <w:pPr>
-        <w:rPr>
-          <w:i/>
-          <w:iCs/>
-          <w:color w:val="FF0000"/>
-        </w:rPr>
-      </w:pPr>
-      <w:r>
-        <w:rPr>
-          <w:i/>
-          <w:iCs/>
-          <w:color w:val="FF0000"/>
-        </w:rPr>
-        <w:t>TypeError: Argument 'name' must be str, list of str, or None.</w:t>
-      </w:r>
-    </w:p>
-    <w:p/>
-    <w:p>
-      <w:pPr>
-        <w:pStyle w:val="ListParagraph"/>
-        <w:numPr>
-          <w:ilvl w:val="0"/>
-          <w:numId w:val="1"/>
-        </w:numPr>
-      </w:pPr>
-      <w:r>
-        <w:t>Make sure that it detects SO with stage and cycle beings concat = True (merged) # spindle which need stage and cycle concat = False (per cycle and per stage)</w:t>
-      </w:r>
-    </w:p>
     <w:p/>
     <w:p/>
     <w:p/>

</xml_diff>

<commit_message>
Changes to adapted bands functions
Made changes to adapted bands functions for spindle detection and event params export
</commit_message>
<xml_diff>
--- a/changetomake.docx
+++ b/changetomake.docx
@@ -14,8 +14,17 @@
           <w:b/>
           <w:bCs/>
         </w:rPr>
-        <w:t>To change in seapipe</w:t>
-      </w:r>
+        <w:t xml:space="preserve">To change in </w:t>
+      </w:r>
+      <w:proofErr w:type="spellStart"/>
+      <w:r>
+        <w:rPr>
+          <w:b/>
+          <w:bCs/>
+        </w:rPr>
+        <w:t>seapipe</w:t>
+      </w:r>
+      <w:proofErr w:type="spellEnd"/>
     </w:p>
     <w:p>
       <w:pPr>
@@ -32,6 +41,7 @@
           <w:ilvl w:val="0"/>
           <w:numId w:val="2"/>
         </w:numPr>
+        <w:shd w:val="clear" w:color="auto" w:fill="4EA72E" w:themeFill="accent6"/>
       </w:pPr>
       <w:r>
         <w:rPr>
@@ -43,7 +53,7 @@
     </w:p>
     <w:p>
       <w:pPr>
-        <w:shd w:val="clear" w:color="auto" w:fill="1F1F1F"/>
+        <w:shd w:val="clear" w:color="auto" w:fill="4EA72E" w:themeFill="accent6"/>
         <w:spacing w:line="270" w:lineRule="atLeast"/>
         <w:rPr>
           <w:rFonts w:ascii="Menlo" w:eastAsia="Times New Roman" w:hAnsi="Menlo" w:cs="Menlo"/>
@@ -67,6 +77,7 @@
         </w:rPr>
         <w:t xml:space="preserve">   </w:t>
       </w:r>
+      <w:proofErr w:type="spellStart"/>
       <w:r>
         <w:rPr>
           <w:rFonts w:ascii="Menlo" w:eastAsia="Times New Roman" w:hAnsi="Menlo" w:cs="Menlo"/>
@@ -103,8 +114,35 @@
           <w:lang w:val="en-CA"/>
           <w14:ligatures w14:val="none"/>
         </w:rPr>
-        <w:t>_dataset(xml_dir</w:t>
-      </w:r>
+        <w:t>_dataset</w:t>
+      </w:r>
+      <w:proofErr w:type="spellEnd"/>
+      <w:r>
+        <w:rPr>
+          <w:rFonts w:ascii="Menlo" w:eastAsia="Times New Roman" w:hAnsi="Menlo" w:cs="Menlo"/>
+          <w:color w:val="DCDCAA"/>
+          <w:kern w:val="0"/>
+          <w:sz w:val="18"/>
+          <w:szCs w:val="18"/>
+          <w:lang w:val="en-CA"/>
+          <w14:ligatures w14:val="none"/>
+        </w:rPr>
+        <w:t>(</w:t>
+      </w:r>
+      <w:proofErr w:type="spellStart"/>
+      <w:r>
+        <w:rPr>
+          <w:rFonts w:ascii="Menlo" w:eastAsia="Times New Roman" w:hAnsi="Menlo" w:cs="Menlo"/>
+          <w:color w:val="DCDCAA"/>
+          <w:kern w:val="0"/>
+          <w:sz w:val="18"/>
+          <w:szCs w:val="18"/>
+          <w:lang w:val="en-CA"/>
+          <w14:ligatures w14:val="none"/>
+        </w:rPr>
+        <w:t>xml_dir</w:t>
+      </w:r>
+      <w:proofErr w:type="spellEnd"/>
       <w:r>
         <w:rPr>
           <w:rFonts w:ascii="Menlo" w:eastAsia="Times New Roman" w:hAnsi="Menlo" w:cs="Menlo"/>
@@ -168,7 +206,7 @@
     </w:p>
     <w:p>
       <w:pPr>
-        <w:shd w:val="clear" w:color="auto" w:fill="1F1F1F"/>
+        <w:shd w:val="clear" w:color="auto" w:fill="4EA72E" w:themeFill="accent6"/>
         <w:spacing w:line="270" w:lineRule="atLeast"/>
         <w:rPr>
           <w:rFonts w:ascii="Menlo" w:eastAsia="Times New Roman" w:hAnsi="Menlo" w:cs="Menlo"/>
@@ -192,6 +230,7 @@
         </w:rPr>
         <w:t xml:space="preserve">                              </w:t>
       </w:r>
+      <w:proofErr w:type="spellStart"/>
       <w:r>
         <w:rPr>
           <w:rFonts w:ascii="Menlo" w:eastAsia="Times New Roman" w:hAnsi="Menlo" w:cs="Menlo"/>
@@ -204,6 +243,7 @@
         </w:rPr>
         <w:t>out_dir</w:t>
       </w:r>
+      <w:proofErr w:type="spellEnd"/>
       <w:r>
         <w:rPr>
           <w:rFonts w:ascii="Menlo" w:eastAsia="Times New Roman" w:hAnsi="Menlo" w:cs="Menlo"/>
@@ -267,7 +307,7 @@
     </w:p>
     <w:p>
       <w:pPr>
-        <w:shd w:val="clear" w:color="auto" w:fill="1F1F1F"/>
+        <w:shd w:val="clear" w:color="auto" w:fill="4EA72E" w:themeFill="accent6"/>
         <w:spacing w:line="270" w:lineRule="atLeast"/>
         <w:rPr>
           <w:rFonts w:ascii="Menlo" w:eastAsia="Times New Roman" w:hAnsi="Menlo" w:cs="Menlo"/>
@@ -366,7 +406,7 @@
     </w:p>
     <w:p>
       <w:pPr>
-        <w:shd w:val="clear" w:color="auto" w:fill="1F1F1F"/>
+        <w:shd w:val="clear" w:color="auto" w:fill="4EA72E" w:themeFill="accent6"/>
         <w:spacing w:line="270" w:lineRule="atLeast"/>
         <w:rPr>
           <w:rFonts w:ascii="Menlo" w:eastAsia="Times New Roman" w:hAnsi="Menlo" w:cs="Menlo"/>
@@ -465,7 +505,7 @@
     </w:p>
     <w:p>
       <w:pPr>
-        <w:shd w:val="clear" w:color="auto" w:fill="1F1F1F"/>
+        <w:shd w:val="clear" w:color="auto" w:fill="4EA72E" w:themeFill="accent6"/>
         <w:spacing w:line="270" w:lineRule="atLeast"/>
         <w:rPr>
           <w:rFonts w:ascii="Menlo" w:eastAsia="Times New Roman" w:hAnsi="Menlo" w:cs="Menlo"/>
@@ -564,7 +604,7 @@
     </w:p>
     <w:p>
       <w:pPr>
-        <w:shd w:val="clear" w:color="auto" w:fill="1F1F1F"/>
+        <w:shd w:val="clear" w:color="auto" w:fill="4EA72E" w:themeFill="accent6"/>
         <w:spacing w:line="270" w:lineRule="atLeast"/>
         <w:rPr>
           <w:rFonts w:ascii="Menlo" w:eastAsia="Times New Roman" w:hAnsi="Menlo" w:cs="Menlo"/>
@@ -588,6 +628,7 @@
         </w:rPr>
         <w:t xml:space="preserve">                              </w:t>
       </w:r>
+      <w:proofErr w:type="spellStart"/>
       <w:r>
         <w:rPr>
           <w:rFonts w:ascii="Menlo" w:eastAsia="Times New Roman" w:hAnsi="Menlo" w:cs="Menlo"/>
@@ -600,6 +641,7 @@
         </w:rPr>
         <w:t>outfile</w:t>
       </w:r>
+      <w:proofErr w:type="spellEnd"/>
       <w:r>
         <w:rPr>
           <w:rFonts w:ascii="Menlo" w:eastAsia="Times New Roman" w:hAnsi="Menlo" w:cs="Menlo"/>
@@ -661,7 +703,11 @@
         <w:t>)</w:t>
       </w:r>
     </w:p>
-    <w:p/>
+    <w:p>
+      <w:pPr>
+        <w:shd w:val="clear" w:color="auto" w:fill="4EA72E" w:themeFill="accent6"/>
+      </w:pPr>
+    </w:p>
     <w:p>
       <w:pPr>
         <w:pStyle w:val="ListParagraph"/>
@@ -669,13 +715,19 @@
           <w:ilvl w:val="0"/>
           <w:numId w:val="1"/>
         </w:numPr>
+        <w:shd w:val="clear" w:color="auto" w:fill="4EA72E" w:themeFill="accent6"/>
       </w:pPr>
       <w:r>
         <w:t xml:space="preserve">Remove rater as not needed in </w:t>
       </w:r>
       <w:r>
-        <w:t>﻿sleepstats_from_csvs</w:t>
-      </w:r>
+        <w:t>﻿</w:t>
+      </w:r>
+      <w:proofErr w:type="spellStart"/>
+      <w:r>
+        <w:t>sleepstats_from_csvs</w:t>
+      </w:r>
+      <w:proofErr w:type="spellEnd"/>
       <w:r>
         <w:t xml:space="preserve"> function either</w:t>
       </w:r>
@@ -687,9 +739,18 @@
           <w:ilvl w:val="0"/>
           <w:numId w:val="1"/>
         </w:numPr>
-      </w:pPr>
-      <w:r>
-        <w:t>Add cycle to extract sleepstat per cycle</w:t>
+        <w:shd w:val="clear" w:color="auto" w:fill="4EA72E" w:themeFill="accent6"/>
+      </w:pPr>
+      <w:r>
+        <w:t xml:space="preserve">Add cycle to extract </w:t>
+      </w:r>
+      <w:proofErr w:type="spellStart"/>
+      <w:r>
+        <w:t>sleepstat</w:t>
+      </w:r>
+      <w:proofErr w:type="spellEnd"/>
+      <w:r>
+        <w:t xml:space="preserve"> per cycle</w:t>
       </w:r>
       <w:r>
         <w:t xml:space="preserve"> (default = False)</w:t>
@@ -740,6 +801,7 @@
           <w:ilvl w:val="0"/>
           <w:numId w:val="2"/>
         </w:numPr>
+        <w:shd w:val="clear" w:color="auto" w:fill="4EA72E" w:themeFill="accent6"/>
       </w:pPr>
       <w:r>
         <w:rPr>
@@ -758,19 +820,23 @@
     </w:p>
     <w:p>
       <w:pPr>
+        <w:shd w:val="clear" w:color="auto" w:fill="4EA72E" w:themeFill="accent6"/>
         <w:rPr>
           <w:color w:val="FF0000"/>
         </w:rPr>
       </w:pPr>
+      <w:proofErr w:type="spellStart"/>
       <w:r>
         <w:rPr>
           <w:color w:val="FF0000"/>
         </w:rPr>
         <w:t>Export_detect_spindle</w:t>
       </w:r>
+      <w:proofErr w:type="spellEnd"/>
     </w:p>
     <w:p>
       <w:pPr>
+        <w:shd w:val="clear" w:color="auto" w:fill="4EA72E" w:themeFill="accent6"/>
         <w:rPr>
           <w:color w:val="FF0000"/>
         </w:rPr>
@@ -779,11 +845,70 @@
         <w:rPr>
           <w:color w:val="FF0000"/>
         </w:rPr>
-        <w:t>ERROR: when adap_bands = Auto (or Manual), it creates the event_adap but also create en event (without adap)</w:t>
+        <w:t xml:space="preserve">ERROR: when </w:t>
+      </w:r>
+      <w:proofErr w:type="spellStart"/>
+      <w:r>
+        <w:rPr>
+          <w:color w:val="FF0000"/>
+        </w:rPr>
+        <w:t>adap_bands</w:t>
+      </w:r>
+      <w:proofErr w:type="spellEnd"/>
+      <w:r>
+        <w:rPr>
+          <w:color w:val="FF0000"/>
+        </w:rPr>
+        <w:t xml:space="preserve"> = Auto (or Manual), it creates the </w:t>
+      </w:r>
+      <w:proofErr w:type="spellStart"/>
+      <w:r>
+        <w:rPr>
+          <w:color w:val="FF0000"/>
+        </w:rPr>
+        <w:t>event_adap</w:t>
+      </w:r>
+      <w:proofErr w:type="spellEnd"/>
+      <w:r>
+        <w:rPr>
+          <w:color w:val="FF0000"/>
+        </w:rPr>
+        <w:t xml:space="preserve"> but also create </w:t>
+      </w:r>
+      <w:proofErr w:type="spellStart"/>
+      <w:r>
+        <w:rPr>
+          <w:color w:val="FF0000"/>
+        </w:rPr>
+        <w:t>en</w:t>
+      </w:r>
+      <w:proofErr w:type="spellEnd"/>
+      <w:r>
+        <w:rPr>
+          <w:color w:val="FF0000"/>
+        </w:rPr>
+        <w:t xml:space="preserve"> event (without </w:t>
+      </w:r>
+      <w:proofErr w:type="spellStart"/>
+      <w:r>
+        <w:rPr>
+          <w:color w:val="FF0000"/>
+        </w:rPr>
+        <w:t>adap</w:t>
+      </w:r>
+      <w:proofErr w:type="spellEnd"/>
+      <w:r>
+        <w:rPr>
+          <w:color w:val="FF0000"/>
+        </w:rPr>
+        <w:t>)</w:t>
       </w:r>
     </w:p>
     <w:p/>
     <w:p>
+      <w:pPr>
+        <w:shd w:val="clear" w:color="auto" w:fill="4EA72E" w:themeFill="accent6"/>
+      </w:pPr>
       <w:r>
         <w:rPr>
           <w:noProof/>
@@ -838,6 +963,7 @@
           <w:ilvl w:val="0"/>
           <w:numId w:val="1"/>
         </w:numPr>
+        <w:shd w:val="clear" w:color="auto" w:fill="4EA72E" w:themeFill="accent6"/>
       </w:pPr>
       <w:r>
         <w:t>make sure reject poor and artefact is not in the second function and just in the detection</w:t>
@@ -850,6 +976,7 @@
           <w:ilvl w:val="0"/>
           <w:numId w:val="1"/>
         </w:numPr>
+        <w:shd w:val="clear" w:color="auto" w:fill="4EA72E" w:themeFill="accent6"/>
       </w:pPr>
       <w:r>
         <w:t>rater not needed</w:t>
@@ -862,6 +989,7 @@
           <w:ilvl w:val="0"/>
           <w:numId w:val="1"/>
         </w:numPr>
+        <w:shd w:val="clear" w:color="auto" w:fill="4EA72E" w:themeFill="accent6"/>
         <w:rPr>
           <w:color w:val="FF0000"/>
         </w:rPr>
@@ -870,7 +998,21 @@
         <w:rPr>
           <w:color w:val="FF0000"/>
         </w:rPr>
-        <w:t>ERROR: do not see event named XX_adap so can’t extract it</w:t>
+        <w:t xml:space="preserve">ERROR: do not see event named </w:t>
+      </w:r>
+      <w:proofErr w:type="spellStart"/>
+      <w:r>
+        <w:rPr>
+          <w:color w:val="FF0000"/>
+        </w:rPr>
+        <w:t>XX_adap</w:t>
+      </w:r>
+      <w:proofErr w:type="spellEnd"/>
+      <w:r>
+        <w:rPr>
+          <w:color w:val="FF0000"/>
+        </w:rPr>
+        <w:t xml:space="preserve"> so can’t extract it</w:t>
       </w:r>
     </w:p>
     <w:p>
@@ -880,9 +1022,18 @@
           <w:ilvl w:val="0"/>
           <w:numId w:val="1"/>
         </w:numPr>
-      </w:pPr>
-      <w:r>
-        <w:t xml:space="preserve">Why default = (11,16)? Eg for SO </w:t>
+        <w:shd w:val="clear" w:color="auto" w:fill="4EA72E" w:themeFill="accent6"/>
+      </w:pPr>
+      <w:r>
+        <w:t xml:space="preserve">Why default = (11,16)? </w:t>
+      </w:r>
+      <w:proofErr w:type="spellStart"/>
+      <w:r>
+        <w:t>Eg</w:t>
+      </w:r>
+      <w:proofErr w:type="spellEnd"/>
+      <w:r>
+        <w:t xml:space="preserve"> for SO </w:t>
       </w:r>
       <w:r>
         <w:t>(what is detection range of SO detect?)</w:t>
@@ -890,6 +1041,9 @@
     </w:p>
     <w:p/>
     <w:p>
+      <w:pPr>
+        <w:shd w:val="clear" w:color="auto" w:fill="4EA72E" w:themeFill="accent6"/>
+      </w:pPr>
       <w:r>
         <w:rPr>
           <w:noProof/>
@@ -944,6 +1098,7 @@
           <w:ilvl w:val="0"/>
           <w:numId w:val="1"/>
         </w:numPr>
+        <w:shd w:val="clear" w:color="auto" w:fill="4EA72E" w:themeFill="accent6"/>
       </w:pPr>
       <w:r>
         <w:t>rater not needed</w:t>
@@ -956,21 +1111,13 @@
           <w:ilvl w:val="0"/>
           <w:numId w:val="1"/>
         </w:numPr>
-      </w:pPr>
-      <w:r>
-        <w:t>adap_band not needed</w:t>
-      </w:r>
-    </w:p>
-    <w:p>
-      <w:pPr>
-        <w:pStyle w:val="ListParagraph"/>
-        <w:numPr>
-          <w:ilvl w:val="0"/>
-          <w:numId w:val="1"/>
-        </w:numPr>
+        <w:shd w:val="clear" w:color="auto" w:fill="4EA72E" w:themeFill="accent6"/>
       </w:pPr>
       <w:r>
         <w:t>frequency not needed</w:t>
+      </w:r>
+      <w:r>
+        <w:t xml:space="preserve"> </w:t>
       </w:r>
     </w:p>
     <w:p/>

</xml_diff>

<commit_message>
edit changetomake, macro, index and so
</commit_message>
<xml_diff>
--- a/changetomake.docx
+++ b/changetomake.docx
@@ -1,6 +1,6 @@
 
 <file path=word/document.xml><?xml version="1.0" encoding="utf-8"?>
-<w:document xmlns:wpc="http://schemas.microsoft.com/office/word/2010/wordprocessingCanvas" xmlns:cx="http://schemas.microsoft.com/office/drawing/2014/chartex" xmlns:cx1="http://schemas.microsoft.com/office/drawing/2015/9/8/chartex" xmlns:cx2="http://schemas.microsoft.com/office/drawing/2015/10/21/chartex" xmlns:cx3="http://schemas.microsoft.com/office/drawing/2016/5/9/chartex" xmlns:cx4="http://schemas.microsoft.com/office/drawing/2016/5/10/chartex" xmlns:cx5="http://schemas.microsoft.com/office/drawing/2016/5/11/chartex" xmlns:cx6="http://schemas.microsoft.com/office/drawing/2016/5/12/chartex" xmlns:cx7="http://schemas.microsoft.com/office/drawing/2016/5/13/chartex" xmlns:cx8="http://schemas.microsoft.com/office/drawing/2016/5/14/chartex" xmlns:mc="http://schemas.openxmlformats.org/markup-compatibility/2006" xmlns:aink="http://schemas.microsoft.com/office/drawing/2016/ink" xmlns:am3d="http://schemas.microsoft.com/office/drawing/2017/model3d" xmlns:o="urn:schemas-microsoft-com:office:office" xmlns:oel="http://schemas.microsoft.com/office/2019/extlst" xmlns:r="http://schemas.openxmlformats.org/officeDocument/2006/relationships" xmlns:m="http://schemas.openxmlformats.org/officeDocument/2006/math" xmlns:v="urn:schemas-microsoft-com:vml" xmlns:wp14="http://schemas.microsoft.com/office/word/2010/wordprocessingDrawing" xmlns:wp="http://schemas.openxmlformats.org/drawingml/2006/wordprocessingDrawing" xmlns:w10="urn:schemas-microsoft-com:office:word" xmlns:w="http://schemas.openxmlformats.org/wordprocessingml/2006/main" xmlns:w14="http://schemas.microsoft.com/office/word/2010/wordml" xmlns:w15="http://schemas.microsoft.com/office/word/2012/wordml" xmlns:w16cex="http://schemas.microsoft.com/office/word/2018/wordml/cex" xmlns:w16cid="http://schemas.microsoft.com/office/word/2016/wordml/cid" xmlns:w16="http://schemas.microsoft.com/office/word/2018/wordml" xmlns:w16sdtdh="http://schemas.microsoft.com/office/word/2020/wordml/sdtdatahash" xmlns:w16se="http://schemas.microsoft.com/office/word/2015/wordml/symex" xmlns:wpg="http://schemas.microsoft.com/office/word/2010/wordprocessingGroup" xmlns:wpi="http://schemas.microsoft.com/office/word/2010/wordprocessingInk" xmlns:wne="http://schemas.microsoft.com/office/word/2006/wordml" xmlns:wps="http://schemas.microsoft.com/office/word/2010/wordprocessingShape" mc:Ignorable="w14 w15 w16se w16cid w16 w16cex w16sdtdh wp14">
+<w:document xmlns:wpc="http://schemas.microsoft.com/office/word/2010/wordprocessingCanvas" xmlns:cx="http://schemas.microsoft.com/office/drawing/2014/chartex" xmlns:cx1="http://schemas.microsoft.com/office/drawing/2015/9/8/chartex" xmlns:cx2="http://schemas.microsoft.com/office/drawing/2015/10/21/chartex" xmlns:cx3="http://schemas.microsoft.com/office/drawing/2016/5/9/chartex" xmlns:cx4="http://schemas.microsoft.com/office/drawing/2016/5/10/chartex" xmlns:cx5="http://schemas.microsoft.com/office/drawing/2016/5/11/chartex" xmlns:cx6="http://schemas.microsoft.com/office/drawing/2016/5/12/chartex" xmlns:cx7="http://schemas.microsoft.com/office/drawing/2016/5/13/chartex" xmlns:cx8="http://schemas.microsoft.com/office/drawing/2016/5/14/chartex" xmlns:mc="http://schemas.openxmlformats.org/markup-compatibility/2006" xmlns:aink="http://schemas.microsoft.com/office/drawing/2016/ink" xmlns:am3d="http://schemas.microsoft.com/office/drawing/2017/model3d" xmlns:o="urn:schemas-microsoft-com:office:office" xmlns:oel="http://schemas.microsoft.com/office/2019/extlst" xmlns:r="http://schemas.openxmlformats.org/officeDocument/2006/relationships" xmlns:m="http://schemas.openxmlformats.org/officeDocument/2006/math" xmlns:v="urn:schemas-microsoft-com:vml" xmlns:wp14="http://schemas.microsoft.com/office/word/2010/wordprocessingDrawing" xmlns:wp="http://schemas.openxmlformats.org/drawingml/2006/wordprocessingDrawing" xmlns:w10="urn:schemas-microsoft-com:office:word" xmlns:w="http://schemas.openxmlformats.org/wordprocessingml/2006/main" xmlns:w14="http://schemas.microsoft.com/office/word/2010/wordml" xmlns:w15="http://schemas.microsoft.com/office/word/2012/wordml" xmlns:w16cex="http://schemas.microsoft.com/office/word/2018/wordml/cex" xmlns:w16cid="http://schemas.microsoft.com/office/word/2016/wordml/cid" xmlns:w16="http://schemas.microsoft.com/office/word/2018/wordml" xmlns:w16du="http://schemas.microsoft.com/office/word/2023/wordml/word16du" xmlns:w16sdtdh="http://schemas.microsoft.com/office/word/2020/wordml/sdtdatahash" xmlns:w16se="http://schemas.microsoft.com/office/word/2015/wordml/symex" xmlns:wpg="http://schemas.microsoft.com/office/word/2010/wordprocessingGroup" xmlns:wpi="http://schemas.microsoft.com/office/word/2010/wordprocessingInk" xmlns:wne="http://schemas.microsoft.com/office/word/2006/wordml" xmlns:wps="http://schemas.microsoft.com/office/word/2010/wordprocessingShape" mc:Ignorable="w14 w15 w16se w16cid w16 w16cex w16sdtdh w16du wp14">
   <w:body>
     <w:p>
       <w:pPr>
@@ -14,17 +14,8 @@
           <w:b/>
           <w:bCs/>
         </w:rPr>
-        <w:t xml:space="preserve">To change in </w:t>
-      </w:r>
-      <w:proofErr w:type="spellStart"/>
-      <w:r>
-        <w:rPr>
-          <w:b/>
-          <w:bCs/>
-        </w:rPr>
-        <w:t>seapipe</w:t>
-      </w:r>
-      <w:proofErr w:type="spellEnd"/>
+        <w:t>To change in seapipe</w:t>
+      </w:r>
     </w:p>
     <w:p>
       <w:pPr>
@@ -77,7 +68,6 @@
         </w:rPr>
         <w:t xml:space="preserve">   </w:t>
       </w:r>
-      <w:proofErr w:type="spellStart"/>
       <w:r>
         <w:rPr>
           <w:rFonts w:ascii="Menlo" w:eastAsia="Times New Roman" w:hAnsi="Menlo" w:cs="Menlo"/>
@@ -114,35 +104,8 @@
           <w:lang w:val="en-CA"/>
           <w14:ligatures w14:val="none"/>
         </w:rPr>
-        <w:t>_dataset</w:t>
-      </w:r>
-      <w:proofErr w:type="spellEnd"/>
-      <w:r>
-        <w:rPr>
-          <w:rFonts w:ascii="Menlo" w:eastAsia="Times New Roman" w:hAnsi="Menlo" w:cs="Menlo"/>
-          <w:color w:val="DCDCAA"/>
-          <w:kern w:val="0"/>
-          <w:sz w:val="18"/>
-          <w:szCs w:val="18"/>
-          <w:lang w:val="en-CA"/>
-          <w14:ligatures w14:val="none"/>
-        </w:rPr>
-        <w:t>(</w:t>
-      </w:r>
-      <w:proofErr w:type="spellStart"/>
-      <w:r>
-        <w:rPr>
-          <w:rFonts w:ascii="Menlo" w:eastAsia="Times New Roman" w:hAnsi="Menlo" w:cs="Menlo"/>
-          <w:color w:val="DCDCAA"/>
-          <w:kern w:val="0"/>
-          <w:sz w:val="18"/>
-          <w:szCs w:val="18"/>
-          <w:lang w:val="en-CA"/>
-          <w14:ligatures w14:val="none"/>
-        </w:rPr>
-        <w:t>xml_dir</w:t>
-      </w:r>
-      <w:proofErr w:type="spellEnd"/>
+        <w:t>_dataset(xml_dir</w:t>
+      </w:r>
       <w:r>
         <w:rPr>
           <w:rFonts w:ascii="Menlo" w:eastAsia="Times New Roman" w:hAnsi="Menlo" w:cs="Menlo"/>
@@ -230,7 +193,6 @@
         </w:rPr>
         <w:t xml:space="preserve">                              </w:t>
       </w:r>
-      <w:proofErr w:type="spellStart"/>
       <w:r>
         <w:rPr>
           <w:rFonts w:ascii="Menlo" w:eastAsia="Times New Roman" w:hAnsi="Menlo" w:cs="Menlo"/>
@@ -243,7 +205,6 @@
         </w:rPr>
         <w:t>out_dir</w:t>
       </w:r>
-      <w:proofErr w:type="spellEnd"/>
       <w:r>
         <w:rPr>
           <w:rFonts w:ascii="Menlo" w:eastAsia="Times New Roman" w:hAnsi="Menlo" w:cs="Menlo"/>
@@ -628,7 +589,6 @@
         </w:rPr>
         <w:t xml:space="preserve">                              </w:t>
       </w:r>
-      <w:proofErr w:type="spellStart"/>
       <w:r>
         <w:rPr>
           <w:rFonts w:ascii="Menlo" w:eastAsia="Times New Roman" w:hAnsi="Menlo" w:cs="Menlo"/>
@@ -641,7 +601,6 @@
         </w:rPr>
         <w:t>outfile</w:t>
       </w:r>
-      <w:proofErr w:type="spellEnd"/>
       <w:r>
         <w:rPr>
           <w:rFonts w:ascii="Menlo" w:eastAsia="Times New Roman" w:hAnsi="Menlo" w:cs="Menlo"/>
@@ -721,13 +680,8 @@
         <w:t xml:space="preserve">Remove rater as not needed in </w:t>
       </w:r>
       <w:r>
-        <w:t>﻿</w:t>
-      </w:r>
-      <w:proofErr w:type="spellStart"/>
-      <w:r>
-        <w:t>sleepstats_from_csvs</w:t>
-      </w:r>
-      <w:proofErr w:type="spellEnd"/>
+        <w:t>﻿sleepstats_from_csvs</w:t>
+      </w:r>
       <w:r>
         <w:t xml:space="preserve"> function either</w:t>
       </w:r>
@@ -742,15 +696,7 @@
         <w:shd w:val="clear" w:color="auto" w:fill="4EA72E" w:themeFill="accent6"/>
       </w:pPr>
       <w:r>
-        <w:t xml:space="preserve">Add cycle to extract </w:t>
-      </w:r>
-      <w:proofErr w:type="spellStart"/>
-      <w:r>
-        <w:t>sleepstat</w:t>
-      </w:r>
-      <w:proofErr w:type="spellEnd"/>
-      <w:r>
-        <w:t xml:space="preserve"> per cycle</w:t>
+        <w:t>Add cycle to extract sleepstat per cycle</w:t>
       </w:r>
       <w:r>
         <w:t xml:space="preserve"> (default = False)</w:t>
@@ -825,14 +771,12 @@
           <w:color w:val="FF0000"/>
         </w:rPr>
       </w:pPr>
-      <w:proofErr w:type="spellStart"/>
       <w:r>
         <w:rPr>
           <w:color w:val="FF0000"/>
         </w:rPr>
         <w:t>Export_detect_spindle</w:t>
       </w:r>
-      <w:proofErr w:type="spellEnd"/>
     </w:p>
     <w:p>
       <w:pPr>
@@ -845,63 +789,7 @@
         <w:rPr>
           <w:color w:val="FF0000"/>
         </w:rPr>
-        <w:t xml:space="preserve">ERROR: when </w:t>
-      </w:r>
-      <w:proofErr w:type="spellStart"/>
-      <w:r>
-        <w:rPr>
-          <w:color w:val="FF0000"/>
-        </w:rPr>
-        <w:t>adap_bands</w:t>
-      </w:r>
-      <w:proofErr w:type="spellEnd"/>
-      <w:r>
-        <w:rPr>
-          <w:color w:val="FF0000"/>
-        </w:rPr>
-        <w:t xml:space="preserve"> = Auto (or Manual), it creates the </w:t>
-      </w:r>
-      <w:proofErr w:type="spellStart"/>
-      <w:r>
-        <w:rPr>
-          <w:color w:val="FF0000"/>
-        </w:rPr>
-        <w:t>event_adap</w:t>
-      </w:r>
-      <w:proofErr w:type="spellEnd"/>
-      <w:r>
-        <w:rPr>
-          <w:color w:val="FF0000"/>
-        </w:rPr>
-        <w:t xml:space="preserve"> but also create </w:t>
-      </w:r>
-      <w:proofErr w:type="spellStart"/>
-      <w:r>
-        <w:rPr>
-          <w:color w:val="FF0000"/>
-        </w:rPr>
-        <w:t>en</w:t>
-      </w:r>
-      <w:proofErr w:type="spellEnd"/>
-      <w:r>
-        <w:rPr>
-          <w:color w:val="FF0000"/>
-        </w:rPr>
-        <w:t xml:space="preserve"> event (without </w:t>
-      </w:r>
-      <w:proofErr w:type="spellStart"/>
-      <w:r>
-        <w:rPr>
-          <w:color w:val="FF0000"/>
-        </w:rPr>
-        <w:t>adap</w:t>
-      </w:r>
-      <w:proofErr w:type="spellEnd"/>
-      <w:r>
-        <w:rPr>
-          <w:color w:val="FF0000"/>
-        </w:rPr>
-        <w:t>)</w:t>
+        <w:t>ERROR: when adap_bands = Auto (or Manual), it creates the event_adap but also create en event (without adap)</w:t>
       </w:r>
     </w:p>
     <w:p/>
@@ -998,21 +886,7 @@
         <w:rPr>
           <w:color w:val="FF0000"/>
         </w:rPr>
-        <w:t xml:space="preserve">ERROR: do not see event named </w:t>
-      </w:r>
-      <w:proofErr w:type="spellStart"/>
-      <w:r>
-        <w:rPr>
-          <w:color w:val="FF0000"/>
-        </w:rPr>
-        <w:t>XX_adap</w:t>
-      </w:r>
-      <w:proofErr w:type="spellEnd"/>
-      <w:r>
-        <w:rPr>
-          <w:color w:val="FF0000"/>
-        </w:rPr>
-        <w:t xml:space="preserve"> so can’t extract it</w:t>
+        <w:t>ERROR: do not see event named XX_adap so can’t extract it</w:t>
       </w:r>
     </w:p>
     <w:p>
@@ -1025,18 +899,22 @@
         <w:shd w:val="clear" w:color="auto" w:fill="4EA72E" w:themeFill="accent6"/>
       </w:pPr>
       <w:r>
-        <w:t xml:space="preserve">Why default = (11,16)? </w:t>
-      </w:r>
-      <w:proofErr w:type="spellStart"/>
-      <w:r>
-        <w:t>Eg</w:t>
-      </w:r>
-      <w:proofErr w:type="spellEnd"/>
-      <w:r>
-        <w:t xml:space="preserve"> for SO </w:t>
+        <w:t xml:space="preserve">Why default = (11,16)? Eg for SO </w:t>
       </w:r>
       <w:r>
         <w:t>(what is detection range of SO detect?)</w:t>
+      </w:r>
+    </w:p>
+    <w:p>
+      <w:pPr>
+        <w:pStyle w:val="ListParagraph"/>
+        <w:numPr>
+          <w:ilvl w:val="0"/>
+          <w:numId w:val="1"/>
+        </w:numPr>
+      </w:pPr>
+      <w:r>
+        <w:t>Do we really need grp_name?</w:t>
       </w:r>
     </w:p>
     <w:p/>
@@ -1120,6 +998,43 @@
         <w:t xml:space="preserve"> </w:t>
       </w:r>
     </w:p>
+    <w:p>
+      <w:pPr>
+        <w:pStyle w:val="ListParagraph"/>
+        <w:numPr>
+          <w:ilvl w:val="0"/>
+          <w:numId w:val="1"/>
+        </w:numPr>
+      </w:pPr>
+      <w:r>
+        <w:lastRenderedPageBreak/>
+        <w:t>ref_chan not needed</w:t>
+      </w:r>
+    </w:p>
+    <w:p>
+      <w:pPr>
+        <w:pStyle w:val="ListParagraph"/>
+        <w:numPr>
+          <w:ilvl w:val="0"/>
+          <w:numId w:val="1"/>
+        </w:numPr>
+      </w:pPr>
+      <w:r>
+        <w:t>find a way to have chan pointing to the tracking file (column chanset_rename)</w:t>
+      </w:r>
+    </w:p>
+    <w:p>
+      <w:pPr>
+        <w:pStyle w:val="ListParagraph"/>
+        <w:numPr>
+          <w:ilvl w:val="0"/>
+          <w:numId w:val="1"/>
+        </w:numPr>
+      </w:pPr>
+      <w:r>
+        <w:t>can you give a message when done (so far nothing say if error or not)</w:t>
+      </w:r>
+    </w:p>
     <w:p/>
     <w:p/>
     <w:p>
@@ -1180,7 +1095,7 @@
 </file>
 
 <file path=word/numbering.xml><?xml version="1.0" encoding="utf-8"?>
-<w:numbering xmlns:wpc="http://schemas.microsoft.com/office/word/2010/wordprocessingCanvas" xmlns:cx="http://schemas.microsoft.com/office/drawing/2014/chartex" xmlns:cx1="http://schemas.microsoft.com/office/drawing/2015/9/8/chartex" xmlns:cx2="http://schemas.microsoft.com/office/drawing/2015/10/21/chartex" xmlns:cx3="http://schemas.microsoft.com/office/drawing/2016/5/9/chartex" xmlns:cx4="http://schemas.microsoft.com/office/drawing/2016/5/10/chartex" xmlns:cx5="http://schemas.microsoft.com/office/drawing/2016/5/11/chartex" xmlns:cx6="http://schemas.microsoft.com/office/drawing/2016/5/12/chartex" xmlns:cx7="http://schemas.microsoft.com/office/drawing/2016/5/13/chartex" xmlns:cx8="http://schemas.microsoft.com/office/drawing/2016/5/14/chartex" xmlns:mc="http://schemas.openxmlformats.org/markup-compatibility/2006" xmlns:aink="http://schemas.microsoft.com/office/drawing/2016/ink" xmlns:am3d="http://schemas.microsoft.com/office/drawing/2017/model3d" xmlns:o="urn:schemas-microsoft-com:office:office" xmlns:oel="http://schemas.microsoft.com/office/2019/extlst" xmlns:r="http://schemas.openxmlformats.org/officeDocument/2006/relationships" xmlns:m="http://schemas.openxmlformats.org/officeDocument/2006/math" xmlns:v="urn:schemas-microsoft-com:vml" xmlns:wp14="http://schemas.microsoft.com/office/word/2010/wordprocessingDrawing" xmlns:wp="http://schemas.openxmlformats.org/drawingml/2006/wordprocessingDrawing" xmlns:w10="urn:schemas-microsoft-com:office:word" xmlns:w="http://schemas.openxmlformats.org/wordprocessingml/2006/main" xmlns:w14="http://schemas.microsoft.com/office/word/2010/wordml" xmlns:w15="http://schemas.microsoft.com/office/word/2012/wordml" xmlns:w16cex="http://schemas.microsoft.com/office/word/2018/wordml/cex" xmlns:w16cid="http://schemas.microsoft.com/office/word/2016/wordml/cid" xmlns:w16="http://schemas.microsoft.com/office/word/2018/wordml" xmlns:w16sdtdh="http://schemas.microsoft.com/office/word/2020/wordml/sdtdatahash" xmlns:w16se="http://schemas.microsoft.com/office/word/2015/wordml/symex" xmlns:wpg="http://schemas.microsoft.com/office/word/2010/wordprocessingGroup" xmlns:wpi="http://schemas.microsoft.com/office/word/2010/wordprocessingInk" xmlns:wne="http://schemas.microsoft.com/office/word/2006/wordml" xmlns:wps="http://schemas.microsoft.com/office/word/2010/wordprocessingShape" mc:Ignorable="w14 w15 w16se w16cid w16 w16cex w16sdtdh wp14">
+<w:numbering xmlns:wpc="http://schemas.microsoft.com/office/word/2010/wordprocessingCanvas" xmlns:cx="http://schemas.microsoft.com/office/drawing/2014/chartex" xmlns:cx1="http://schemas.microsoft.com/office/drawing/2015/9/8/chartex" xmlns:cx2="http://schemas.microsoft.com/office/drawing/2015/10/21/chartex" xmlns:cx3="http://schemas.microsoft.com/office/drawing/2016/5/9/chartex" xmlns:cx4="http://schemas.microsoft.com/office/drawing/2016/5/10/chartex" xmlns:cx5="http://schemas.microsoft.com/office/drawing/2016/5/11/chartex" xmlns:cx6="http://schemas.microsoft.com/office/drawing/2016/5/12/chartex" xmlns:cx7="http://schemas.microsoft.com/office/drawing/2016/5/13/chartex" xmlns:cx8="http://schemas.microsoft.com/office/drawing/2016/5/14/chartex" xmlns:mc="http://schemas.openxmlformats.org/markup-compatibility/2006" xmlns:aink="http://schemas.microsoft.com/office/drawing/2016/ink" xmlns:am3d="http://schemas.microsoft.com/office/drawing/2017/model3d" xmlns:o="urn:schemas-microsoft-com:office:office" xmlns:oel="http://schemas.microsoft.com/office/2019/extlst" xmlns:r="http://schemas.openxmlformats.org/officeDocument/2006/relationships" xmlns:m="http://schemas.openxmlformats.org/officeDocument/2006/math" xmlns:v="urn:schemas-microsoft-com:vml" xmlns:wp14="http://schemas.microsoft.com/office/word/2010/wordprocessingDrawing" xmlns:wp="http://schemas.openxmlformats.org/drawingml/2006/wordprocessingDrawing" xmlns:w10="urn:schemas-microsoft-com:office:word" xmlns:w="http://schemas.openxmlformats.org/wordprocessingml/2006/main" xmlns:w14="http://schemas.microsoft.com/office/word/2010/wordml" xmlns:w15="http://schemas.microsoft.com/office/word/2012/wordml" xmlns:w16cex="http://schemas.microsoft.com/office/word/2018/wordml/cex" xmlns:w16cid="http://schemas.microsoft.com/office/word/2016/wordml/cid" xmlns:w16="http://schemas.microsoft.com/office/word/2018/wordml" xmlns:w16du="http://schemas.microsoft.com/office/word/2023/wordml/word16du" xmlns:w16sdtdh="http://schemas.microsoft.com/office/word/2020/wordml/sdtdatahash" xmlns:w16se="http://schemas.microsoft.com/office/word/2015/wordml/symex" xmlns:wpg="http://schemas.microsoft.com/office/word/2010/wordprocessingGroup" xmlns:wpi="http://schemas.microsoft.com/office/word/2010/wordprocessingInk" xmlns:wne="http://schemas.microsoft.com/office/word/2006/wordml" xmlns:wps="http://schemas.microsoft.com/office/word/2010/wordprocessingShape" mc:Ignorable="w14 w15 w16se w16cid w16 w16cex w16sdtdh w16du wp14">
   <w:abstractNum w:abstractNumId="0" w15:restartNumberingAfterBreak="0">
     <w:nsid w:val="0AD40559"/>
     <w:multiLevelType w:val="hybridMultilevel"/>
@@ -1418,7 +1333,7 @@
 </file>
 
 <file path=word/styles.xml><?xml version="1.0" encoding="utf-8"?>
-<w:styles xmlns:mc="http://schemas.openxmlformats.org/markup-compatibility/2006" xmlns:r="http://schemas.openxmlformats.org/officeDocument/2006/relationships" xmlns:w="http://schemas.openxmlformats.org/wordprocessingml/2006/main" xmlns:w14="http://schemas.microsoft.com/office/word/2010/wordml" xmlns:w15="http://schemas.microsoft.com/office/word/2012/wordml" xmlns:w16cex="http://schemas.microsoft.com/office/word/2018/wordml/cex" xmlns:w16cid="http://schemas.microsoft.com/office/word/2016/wordml/cid" xmlns:w16="http://schemas.microsoft.com/office/word/2018/wordml" xmlns:w16sdtdh="http://schemas.microsoft.com/office/word/2020/wordml/sdtdatahash" xmlns:w16se="http://schemas.microsoft.com/office/word/2015/wordml/symex" mc:Ignorable="w14 w15 w16se w16cid w16 w16cex w16sdtdh">
+<w:styles xmlns:mc="http://schemas.openxmlformats.org/markup-compatibility/2006" xmlns:r="http://schemas.openxmlformats.org/officeDocument/2006/relationships" xmlns:w="http://schemas.openxmlformats.org/wordprocessingml/2006/main" xmlns:w14="http://schemas.microsoft.com/office/word/2010/wordml" xmlns:w15="http://schemas.microsoft.com/office/word/2012/wordml" xmlns:w16cex="http://schemas.microsoft.com/office/word/2018/wordml/cex" xmlns:w16cid="http://schemas.microsoft.com/office/word/2016/wordml/cid" xmlns:w16="http://schemas.microsoft.com/office/word/2018/wordml" xmlns:w16du="http://schemas.microsoft.com/office/word/2023/wordml/word16du" xmlns:w16sdtdh="http://schemas.microsoft.com/office/word/2020/wordml/sdtdatahash" xmlns:w16se="http://schemas.microsoft.com/office/word/2015/wordml/symex" mc:Ignorable="w14 w15 w16se w16cid w16 w16cex w16sdtdh w16du">
   <w:docDefaults>
     <w:rPrDefault>
       <w:rPr>

</xml_diff>

<commit_message>
Updates to reading chan names
Updates to reading chan names in the tracking sheet (e.g. ref_chans when chans are hardcoded)
</commit_message>
<xml_diff>
--- a/changetomake.docx
+++ b/changetomake.docx
@@ -1,6 +1,6 @@
 
 <file path=word/document.xml><?xml version="1.0" encoding="utf-8"?>
-<w:document xmlns:wpc="http://schemas.microsoft.com/office/word/2010/wordprocessingCanvas" xmlns:cx="http://schemas.microsoft.com/office/drawing/2014/chartex" xmlns:cx1="http://schemas.microsoft.com/office/drawing/2015/9/8/chartex" xmlns:cx2="http://schemas.microsoft.com/office/drawing/2015/10/21/chartex" xmlns:cx3="http://schemas.microsoft.com/office/drawing/2016/5/9/chartex" xmlns:cx4="http://schemas.microsoft.com/office/drawing/2016/5/10/chartex" xmlns:cx5="http://schemas.microsoft.com/office/drawing/2016/5/11/chartex" xmlns:cx6="http://schemas.microsoft.com/office/drawing/2016/5/12/chartex" xmlns:cx7="http://schemas.microsoft.com/office/drawing/2016/5/13/chartex" xmlns:cx8="http://schemas.microsoft.com/office/drawing/2016/5/14/chartex" xmlns:mc="http://schemas.openxmlformats.org/markup-compatibility/2006" xmlns:aink="http://schemas.microsoft.com/office/drawing/2016/ink" xmlns:am3d="http://schemas.microsoft.com/office/drawing/2017/model3d" xmlns:o="urn:schemas-microsoft-com:office:office" xmlns:oel="http://schemas.microsoft.com/office/2019/extlst" xmlns:r="http://schemas.openxmlformats.org/officeDocument/2006/relationships" xmlns:m="http://schemas.openxmlformats.org/officeDocument/2006/math" xmlns:v="urn:schemas-microsoft-com:vml" xmlns:wp14="http://schemas.microsoft.com/office/word/2010/wordprocessingDrawing" xmlns:wp="http://schemas.openxmlformats.org/drawingml/2006/wordprocessingDrawing" xmlns:w10="urn:schemas-microsoft-com:office:word" xmlns:w="http://schemas.openxmlformats.org/wordprocessingml/2006/main" xmlns:w14="http://schemas.microsoft.com/office/word/2010/wordml" xmlns:w15="http://schemas.microsoft.com/office/word/2012/wordml" xmlns:w16cex="http://schemas.microsoft.com/office/word/2018/wordml/cex" xmlns:w16cid="http://schemas.microsoft.com/office/word/2016/wordml/cid" xmlns:w16="http://schemas.microsoft.com/office/word/2018/wordml" xmlns:w16du="http://schemas.microsoft.com/office/word/2023/wordml/word16du" xmlns:w16sdtdh="http://schemas.microsoft.com/office/word/2020/wordml/sdtdatahash" xmlns:w16se="http://schemas.microsoft.com/office/word/2015/wordml/symex" xmlns:wpg="http://schemas.microsoft.com/office/word/2010/wordprocessingGroup" xmlns:wpi="http://schemas.microsoft.com/office/word/2010/wordprocessingInk" xmlns:wne="http://schemas.microsoft.com/office/word/2006/wordml" xmlns:wps="http://schemas.microsoft.com/office/word/2010/wordprocessingShape" mc:Ignorable="w14 w15 w16se w16cid w16 w16cex w16sdtdh w16du wp14">
+<w:document xmlns:wpc="http://schemas.microsoft.com/office/word/2010/wordprocessingCanvas" xmlns:cx="http://schemas.microsoft.com/office/drawing/2014/chartex" xmlns:cx1="http://schemas.microsoft.com/office/drawing/2015/9/8/chartex" xmlns:cx2="http://schemas.microsoft.com/office/drawing/2015/10/21/chartex" xmlns:cx3="http://schemas.microsoft.com/office/drawing/2016/5/9/chartex" xmlns:cx4="http://schemas.microsoft.com/office/drawing/2016/5/10/chartex" xmlns:cx5="http://schemas.microsoft.com/office/drawing/2016/5/11/chartex" xmlns:cx6="http://schemas.microsoft.com/office/drawing/2016/5/12/chartex" xmlns:cx7="http://schemas.microsoft.com/office/drawing/2016/5/13/chartex" xmlns:cx8="http://schemas.microsoft.com/office/drawing/2016/5/14/chartex" xmlns:mc="http://schemas.openxmlformats.org/markup-compatibility/2006" xmlns:aink="http://schemas.microsoft.com/office/drawing/2016/ink" xmlns:am3d="http://schemas.microsoft.com/office/drawing/2017/model3d" xmlns:o="urn:schemas-microsoft-com:office:office" xmlns:oel="http://schemas.microsoft.com/office/2019/extlst" xmlns:r="http://schemas.openxmlformats.org/officeDocument/2006/relationships" xmlns:m="http://schemas.openxmlformats.org/officeDocument/2006/math" xmlns:v="urn:schemas-microsoft-com:vml" xmlns:wp14="http://schemas.microsoft.com/office/word/2010/wordprocessingDrawing" xmlns:wp="http://schemas.openxmlformats.org/drawingml/2006/wordprocessingDrawing" xmlns:w10="urn:schemas-microsoft-com:office:word" xmlns:w="http://schemas.openxmlformats.org/wordprocessingml/2006/main" xmlns:w14="http://schemas.microsoft.com/office/word/2010/wordml" xmlns:w15="http://schemas.microsoft.com/office/word/2012/wordml" xmlns:w16cex="http://schemas.microsoft.com/office/word/2018/wordml/cex" xmlns:w16cid="http://schemas.microsoft.com/office/word/2016/wordml/cid" xmlns:w16="http://schemas.microsoft.com/office/word/2018/wordml" xmlns:w16sdtdh="http://schemas.microsoft.com/office/word/2020/wordml/sdtdatahash" xmlns:w16se="http://schemas.microsoft.com/office/word/2015/wordml/symex" xmlns:wpg="http://schemas.microsoft.com/office/word/2010/wordprocessingGroup" xmlns:wpi="http://schemas.microsoft.com/office/word/2010/wordprocessingInk" xmlns:wne="http://schemas.microsoft.com/office/word/2006/wordml" xmlns:wps="http://schemas.microsoft.com/office/word/2010/wordprocessingShape" mc:Ignorable="w14 w15 w16se w16cid w16 w16cex w16sdtdh wp14">
   <w:body>
     <w:p>
       <w:pPr>
@@ -14,8 +14,17 @@
           <w:b/>
           <w:bCs/>
         </w:rPr>
-        <w:t>To change in seapipe</w:t>
-      </w:r>
+        <w:t xml:space="preserve">To change in </w:t>
+      </w:r>
+      <w:proofErr w:type="spellStart"/>
+      <w:r>
+        <w:rPr>
+          <w:b/>
+          <w:bCs/>
+        </w:rPr>
+        <w:t>seapipe</w:t>
+      </w:r>
+      <w:proofErr w:type="spellEnd"/>
     </w:p>
     <w:p>
       <w:pPr>
@@ -68,6 +77,7 @@
         </w:rPr>
         <w:t xml:space="preserve">   </w:t>
       </w:r>
+      <w:proofErr w:type="spellStart"/>
       <w:r>
         <w:rPr>
           <w:rFonts w:ascii="Menlo" w:eastAsia="Times New Roman" w:hAnsi="Menlo" w:cs="Menlo"/>
@@ -104,8 +114,35 @@
           <w:lang w:val="en-CA"/>
           <w14:ligatures w14:val="none"/>
         </w:rPr>
-        <w:t>_dataset(xml_dir</w:t>
-      </w:r>
+        <w:t>_dataset</w:t>
+      </w:r>
+      <w:proofErr w:type="spellEnd"/>
+      <w:r>
+        <w:rPr>
+          <w:rFonts w:ascii="Menlo" w:eastAsia="Times New Roman" w:hAnsi="Menlo" w:cs="Menlo"/>
+          <w:color w:val="DCDCAA"/>
+          <w:kern w:val="0"/>
+          <w:sz w:val="18"/>
+          <w:szCs w:val="18"/>
+          <w:lang w:val="en-CA"/>
+          <w14:ligatures w14:val="none"/>
+        </w:rPr>
+        <w:t>(</w:t>
+      </w:r>
+      <w:proofErr w:type="spellStart"/>
+      <w:r>
+        <w:rPr>
+          <w:rFonts w:ascii="Menlo" w:eastAsia="Times New Roman" w:hAnsi="Menlo" w:cs="Menlo"/>
+          <w:color w:val="DCDCAA"/>
+          <w:kern w:val="0"/>
+          <w:sz w:val="18"/>
+          <w:szCs w:val="18"/>
+          <w:lang w:val="en-CA"/>
+          <w14:ligatures w14:val="none"/>
+        </w:rPr>
+        <w:t>xml_dir</w:t>
+      </w:r>
+      <w:proofErr w:type="spellEnd"/>
       <w:r>
         <w:rPr>
           <w:rFonts w:ascii="Menlo" w:eastAsia="Times New Roman" w:hAnsi="Menlo" w:cs="Menlo"/>
@@ -193,6 +230,7 @@
         </w:rPr>
         <w:t xml:space="preserve">                              </w:t>
       </w:r>
+      <w:proofErr w:type="spellStart"/>
       <w:r>
         <w:rPr>
           <w:rFonts w:ascii="Menlo" w:eastAsia="Times New Roman" w:hAnsi="Menlo" w:cs="Menlo"/>
@@ -205,6 +243,7 @@
         </w:rPr>
         <w:t>out_dir</w:t>
       </w:r>
+      <w:proofErr w:type="spellEnd"/>
       <w:r>
         <w:rPr>
           <w:rFonts w:ascii="Menlo" w:eastAsia="Times New Roman" w:hAnsi="Menlo" w:cs="Menlo"/>
@@ -589,6 +628,7 @@
         </w:rPr>
         <w:t xml:space="preserve">                              </w:t>
       </w:r>
+      <w:proofErr w:type="spellStart"/>
       <w:r>
         <w:rPr>
           <w:rFonts w:ascii="Menlo" w:eastAsia="Times New Roman" w:hAnsi="Menlo" w:cs="Menlo"/>
@@ -601,6 +641,7 @@
         </w:rPr>
         <w:t>outfile</w:t>
       </w:r>
+      <w:proofErr w:type="spellEnd"/>
       <w:r>
         <w:rPr>
           <w:rFonts w:ascii="Menlo" w:eastAsia="Times New Roman" w:hAnsi="Menlo" w:cs="Menlo"/>
@@ -680,8 +721,13 @@
         <w:t xml:space="preserve">Remove rater as not needed in </w:t>
       </w:r>
       <w:r>
-        <w:t>﻿sleepstats_from_csvs</w:t>
-      </w:r>
+        <w:t>﻿</w:t>
+      </w:r>
+      <w:proofErr w:type="spellStart"/>
+      <w:r>
+        <w:t>sleepstats_from_csvs</w:t>
+      </w:r>
+      <w:proofErr w:type="spellEnd"/>
       <w:r>
         <w:t xml:space="preserve"> function either</w:t>
       </w:r>
@@ -696,49 +742,20 @@
         <w:shd w:val="clear" w:color="auto" w:fill="4EA72E" w:themeFill="accent6"/>
       </w:pPr>
       <w:r>
-        <w:t>Add cycle to extract sleepstat per cycle</w:t>
+        <w:t xml:space="preserve">Add cycle to extract </w:t>
+      </w:r>
+      <w:proofErr w:type="spellStart"/>
+      <w:r>
+        <w:t>sleepstat</w:t>
+      </w:r>
+      <w:proofErr w:type="spellEnd"/>
+      <w:r>
+        <w:t xml:space="preserve"> per cycle</w:t>
       </w:r>
       <w:r>
         <w:t xml:space="preserve"> (default = False)</w:t>
       </w:r>
     </w:p>
-    <w:p/>
-    <w:p>
-      <w:pPr>
-        <w:pStyle w:val="ListParagraph"/>
-        <w:numPr>
-          <w:ilvl w:val="0"/>
-          <w:numId w:val="2"/>
-        </w:numPr>
-      </w:pPr>
-      <w:r>
-        <w:rPr>
-          <w:b/>
-          <w:bCs/>
-        </w:rPr>
-        <w:t>S</w:t>
-      </w:r>
-      <w:r>
-        <w:rPr>
-          <w:b/>
-          <w:bCs/>
-        </w:rPr>
-        <w:t>O</w:t>
-      </w:r>
-    </w:p>
-    <w:p>
-      <w:pPr>
-        <w:pStyle w:val="ListParagraph"/>
-        <w:numPr>
-          <w:ilvl w:val="0"/>
-          <w:numId w:val="1"/>
-        </w:numPr>
-      </w:pPr>
-      <w:r>
-        <w:t>Warning message saying no input .xml but work anyway</w:t>
-      </w:r>
-    </w:p>
-    <w:p/>
     <w:p/>
     <w:p>
       <w:pPr>
@@ -761,6 +778,45 @@
           <w:b/>
           <w:bCs/>
         </w:rPr>
+        <w:t>O</w:t>
+      </w:r>
+    </w:p>
+    <w:p>
+      <w:pPr>
+        <w:pStyle w:val="ListParagraph"/>
+        <w:numPr>
+          <w:ilvl w:val="0"/>
+          <w:numId w:val="1"/>
+        </w:numPr>
+        <w:shd w:val="clear" w:color="auto" w:fill="4EA72E" w:themeFill="accent6"/>
+      </w:pPr>
+      <w:r>
+        <w:t>Warning message saying no input .xml but work anyway</w:t>
+      </w:r>
+    </w:p>
+    <w:p/>
+    <w:p/>
+    <w:p>
+      <w:pPr>
+        <w:pStyle w:val="ListParagraph"/>
+        <w:numPr>
+          <w:ilvl w:val="0"/>
+          <w:numId w:val="2"/>
+        </w:numPr>
+        <w:shd w:val="clear" w:color="auto" w:fill="4EA72E" w:themeFill="accent6"/>
+      </w:pPr>
+      <w:r>
+        <w:rPr>
+          <w:b/>
+          <w:bCs/>
+        </w:rPr>
+        <w:t>S</w:t>
+      </w:r>
+      <w:r>
+        <w:rPr>
+          <w:b/>
+          <w:bCs/>
+        </w:rPr>
         <w:t>PINDLE</w:t>
       </w:r>
     </w:p>
@@ -771,12 +827,14 @@
           <w:color w:val="FF0000"/>
         </w:rPr>
       </w:pPr>
+      <w:proofErr w:type="spellStart"/>
       <w:r>
         <w:rPr>
           <w:color w:val="FF0000"/>
         </w:rPr>
         <w:t>Export_detect_spindle</w:t>
       </w:r>
+      <w:proofErr w:type="spellEnd"/>
     </w:p>
     <w:p>
       <w:pPr>
@@ -789,7 +847,63 @@
         <w:rPr>
           <w:color w:val="FF0000"/>
         </w:rPr>
-        <w:t>ERROR: when adap_bands = Auto (or Manual), it creates the event_adap but also create en event (without adap)</w:t>
+        <w:t xml:space="preserve">ERROR: when </w:t>
+      </w:r>
+      <w:proofErr w:type="spellStart"/>
+      <w:r>
+        <w:rPr>
+          <w:color w:val="FF0000"/>
+        </w:rPr>
+        <w:t>adap_bands</w:t>
+      </w:r>
+      <w:proofErr w:type="spellEnd"/>
+      <w:r>
+        <w:rPr>
+          <w:color w:val="FF0000"/>
+        </w:rPr>
+        <w:t xml:space="preserve"> = Auto (or Manual), it creates the </w:t>
+      </w:r>
+      <w:proofErr w:type="spellStart"/>
+      <w:r>
+        <w:rPr>
+          <w:color w:val="FF0000"/>
+        </w:rPr>
+        <w:t>event_adap</w:t>
+      </w:r>
+      <w:proofErr w:type="spellEnd"/>
+      <w:r>
+        <w:rPr>
+          <w:color w:val="FF0000"/>
+        </w:rPr>
+        <w:t xml:space="preserve"> but also create </w:t>
+      </w:r>
+      <w:proofErr w:type="spellStart"/>
+      <w:r>
+        <w:rPr>
+          <w:color w:val="FF0000"/>
+        </w:rPr>
+        <w:t>en</w:t>
+      </w:r>
+      <w:proofErr w:type="spellEnd"/>
+      <w:r>
+        <w:rPr>
+          <w:color w:val="FF0000"/>
+        </w:rPr>
+        <w:t xml:space="preserve"> event (without </w:t>
+      </w:r>
+      <w:proofErr w:type="spellStart"/>
+      <w:r>
+        <w:rPr>
+          <w:color w:val="FF0000"/>
+        </w:rPr>
+        <w:t>adap</w:t>
+      </w:r>
+      <w:proofErr w:type="spellEnd"/>
+      <w:r>
+        <w:rPr>
+          <w:color w:val="FF0000"/>
+        </w:rPr>
+        <w:t>)</w:t>
       </w:r>
     </w:p>
     <w:p/>
@@ -886,7 +1000,21 @@
         <w:rPr>
           <w:color w:val="FF0000"/>
         </w:rPr>
-        <w:t>ERROR: do not see event named XX_adap so can’t extract it</w:t>
+        <w:t xml:space="preserve">ERROR: do not see event named </w:t>
+      </w:r>
+      <w:proofErr w:type="spellStart"/>
+      <w:r>
+        <w:rPr>
+          <w:color w:val="FF0000"/>
+        </w:rPr>
+        <w:t>XX_adap</w:t>
+      </w:r>
+      <w:proofErr w:type="spellEnd"/>
+      <w:r>
+        <w:rPr>
+          <w:color w:val="FF0000"/>
+        </w:rPr>
+        <w:t xml:space="preserve"> so can’t extract it</w:t>
       </w:r>
     </w:p>
     <w:p>
@@ -899,7 +1027,15 @@
         <w:shd w:val="clear" w:color="auto" w:fill="4EA72E" w:themeFill="accent6"/>
       </w:pPr>
       <w:r>
-        <w:t xml:space="preserve">Why default = (11,16)? Eg for SO </w:t>
+        <w:t xml:space="preserve">Why default = (11,16)? </w:t>
+      </w:r>
+      <w:proofErr w:type="spellStart"/>
+      <w:r>
+        <w:t>Eg</w:t>
+      </w:r>
+      <w:proofErr w:type="spellEnd"/>
+      <w:r>
+        <w:t xml:space="preserve"> for SO </w:t>
       </w:r>
       <w:r>
         <w:t>(what is detection range of SO detect?)</w:t>
@@ -912,9 +1048,21 @@
           <w:ilvl w:val="0"/>
           <w:numId w:val="1"/>
         </w:numPr>
-      </w:pPr>
-      <w:r>
-        <w:t>Do we really need grp_name?</w:t>
+        <w:shd w:val="clear" w:color="auto" w:fill="4EA72E" w:themeFill="accent6"/>
+      </w:pPr>
+      <w:r>
+        <w:t xml:space="preserve">Do we really need </w:t>
+      </w:r>
+      <w:proofErr w:type="spellStart"/>
+      <w:r>
+        <w:t>grp_name</w:t>
+      </w:r>
+      <w:proofErr w:type="spellEnd"/>
+      <w:r>
+        <w:t>?</w:t>
+      </w:r>
+      <w:r>
+        <w:t xml:space="preserve"> WE DO!!!</w:t>
       </w:r>
     </w:p>
     <w:p/>
@@ -1005,10 +1153,16 @@
           <w:ilvl w:val="0"/>
           <w:numId w:val="1"/>
         </w:numPr>
-      </w:pPr>
+        <w:shd w:val="clear" w:color="auto" w:fill="4EA72E" w:themeFill="accent6"/>
+      </w:pPr>
+      <w:proofErr w:type="spellStart"/>
       <w:r>
         <w:lastRenderedPageBreak/>
-        <w:t>ref_chan not needed</w:t>
+        <w:t>ref_chan</w:t>
+      </w:r>
+      <w:proofErr w:type="spellEnd"/>
+      <w:r>
+        <w:t xml:space="preserve"> not needed</w:t>
       </w:r>
     </w:p>
     <w:p>
@@ -1018,9 +1172,26 @@
           <w:ilvl w:val="0"/>
           <w:numId w:val="1"/>
         </w:numPr>
-      </w:pPr>
-      <w:r>
-        <w:t>find a way to have chan pointing to the tracking file (column chanset_rename)</w:t>
+        <w:shd w:val="clear" w:color="auto" w:fill="4EA72E" w:themeFill="accent6"/>
+      </w:pPr>
+      <w:r>
+        <w:t xml:space="preserve">find a way to have </w:t>
+      </w:r>
+      <w:proofErr w:type="spellStart"/>
+      <w:r>
+        <w:t>chan</w:t>
+      </w:r>
+      <w:proofErr w:type="spellEnd"/>
+      <w:r>
+        <w:t xml:space="preserve"> pointing to the tracking file (column </w:t>
+      </w:r>
+      <w:proofErr w:type="spellStart"/>
+      <w:r>
+        <w:t>chanset_rename</w:t>
+      </w:r>
+      <w:proofErr w:type="spellEnd"/>
+      <w:r>
+        <w:t>)</w:t>
       </w:r>
     </w:p>
     <w:p>
@@ -1032,6 +1203,9 @@
         </w:numPr>
       </w:pPr>
       <w:r>
+        <w:rPr>
+          <w:shd w:val="clear" w:color="auto" w:fill="4EA72E" w:themeFill="accent6"/>
+        </w:rPr>
         <w:t>can you give a message when done (so far nothing say if error or not)</w:t>
       </w:r>
     </w:p>
@@ -1095,7 +1269,7 @@
 </file>
 
 <file path=word/numbering.xml><?xml version="1.0" encoding="utf-8"?>
-<w:numbering xmlns:wpc="http://schemas.microsoft.com/office/word/2010/wordprocessingCanvas" xmlns:cx="http://schemas.microsoft.com/office/drawing/2014/chartex" xmlns:cx1="http://schemas.microsoft.com/office/drawing/2015/9/8/chartex" xmlns:cx2="http://schemas.microsoft.com/office/drawing/2015/10/21/chartex" xmlns:cx3="http://schemas.microsoft.com/office/drawing/2016/5/9/chartex" xmlns:cx4="http://schemas.microsoft.com/office/drawing/2016/5/10/chartex" xmlns:cx5="http://schemas.microsoft.com/office/drawing/2016/5/11/chartex" xmlns:cx6="http://schemas.microsoft.com/office/drawing/2016/5/12/chartex" xmlns:cx7="http://schemas.microsoft.com/office/drawing/2016/5/13/chartex" xmlns:cx8="http://schemas.microsoft.com/office/drawing/2016/5/14/chartex" xmlns:mc="http://schemas.openxmlformats.org/markup-compatibility/2006" xmlns:aink="http://schemas.microsoft.com/office/drawing/2016/ink" xmlns:am3d="http://schemas.microsoft.com/office/drawing/2017/model3d" xmlns:o="urn:schemas-microsoft-com:office:office" xmlns:oel="http://schemas.microsoft.com/office/2019/extlst" xmlns:r="http://schemas.openxmlformats.org/officeDocument/2006/relationships" xmlns:m="http://schemas.openxmlformats.org/officeDocument/2006/math" xmlns:v="urn:schemas-microsoft-com:vml" xmlns:wp14="http://schemas.microsoft.com/office/word/2010/wordprocessingDrawing" xmlns:wp="http://schemas.openxmlformats.org/drawingml/2006/wordprocessingDrawing" xmlns:w10="urn:schemas-microsoft-com:office:word" xmlns:w="http://schemas.openxmlformats.org/wordprocessingml/2006/main" xmlns:w14="http://schemas.microsoft.com/office/word/2010/wordml" xmlns:w15="http://schemas.microsoft.com/office/word/2012/wordml" xmlns:w16cex="http://schemas.microsoft.com/office/word/2018/wordml/cex" xmlns:w16cid="http://schemas.microsoft.com/office/word/2016/wordml/cid" xmlns:w16="http://schemas.microsoft.com/office/word/2018/wordml" xmlns:w16du="http://schemas.microsoft.com/office/word/2023/wordml/word16du" xmlns:w16sdtdh="http://schemas.microsoft.com/office/word/2020/wordml/sdtdatahash" xmlns:w16se="http://schemas.microsoft.com/office/word/2015/wordml/symex" xmlns:wpg="http://schemas.microsoft.com/office/word/2010/wordprocessingGroup" xmlns:wpi="http://schemas.microsoft.com/office/word/2010/wordprocessingInk" xmlns:wne="http://schemas.microsoft.com/office/word/2006/wordml" xmlns:wps="http://schemas.microsoft.com/office/word/2010/wordprocessingShape" mc:Ignorable="w14 w15 w16se w16cid w16 w16cex w16sdtdh w16du wp14">
+<w:numbering xmlns:wpc="http://schemas.microsoft.com/office/word/2010/wordprocessingCanvas" xmlns:cx="http://schemas.microsoft.com/office/drawing/2014/chartex" xmlns:cx1="http://schemas.microsoft.com/office/drawing/2015/9/8/chartex" xmlns:cx2="http://schemas.microsoft.com/office/drawing/2015/10/21/chartex" xmlns:cx3="http://schemas.microsoft.com/office/drawing/2016/5/9/chartex" xmlns:cx4="http://schemas.microsoft.com/office/drawing/2016/5/10/chartex" xmlns:cx5="http://schemas.microsoft.com/office/drawing/2016/5/11/chartex" xmlns:cx6="http://schemas.microsoft.com/office/drawing/2016/5/12/chartex" xmlns:cx7="http://schemas.microsoft.com/office/drawing/2016/5/13/chartex" xmlns:cx8="http://schemas.microsoft.com/office/drawing/2016/5/14/chartex" xmlns:mc="http://schemas.openxmlformats.org/markup-compatibility/2006" xmlns:aink="http://schemas.microsoft.com/office/drawing/2016/ink" xmlns:am3d="http://schemas.microsoft.com/office/drawing/2017/model3d" xmlns:o="urn:schemas-microsoft-com:office:office" xmlns:oel="http://schemas.microsoft.com/office/2019/extlst" xmlns:r="http://schemas.openxmlformats.org/officeDocument/2006/relationships" xmlns:m="http://schemas.openxmlformats.org/officeDocument/2006/math" xmlns:v="urn:schemas-microsoft-com:vml" xmlns:wp14="http://schemas.microsoft.com/office/word/2010/wordprocessingDrawing" xmlns:wp="http://schemas.openxmlformats.org/drawingml/2006/wordprocessingDrawing" xmlns:w10="urn:schemas-microsoft-com:office:word" xmlns:w="http://schemas.openxmlformats.org/wordprocessingml/2006/main" xmlns:w14="http://schemas.microsoft.com/office/word/2010/wordml" xmlns:w15="http://schemas.microsoft.com/office/word/2012/wordml" xmlns:w16cex="http://schemas.microsoft.com/office/word/2018/wordml/cex" xmlns:w16cid="http://schemas.microsoft.com/office/word/2016/wordml/cid" xmlns:w16="http://schemas.microsoft.com/office/word/2018/wordml" xmlns:w16sdtdh="http://schemas.microsoft.com/office/word/2020/wordml/sdtdatahash" xmlns:w16se="http://schemas.microsoft.com/office/word/2015/wordml/symex" xmlns:wpg="http://schemas.microsoft.com/office/word/2010/wordprocessingGroup" xmlns:wpi="http://schemas.microsoft.com/office/word/2010/wordprocessingInk" xmlns:wne="http://schemas.microsoft.com/office/word/2006/wordml" xmlns:wps="http://schemas.microsoft.com/office/word/2010/wordprocessingShape" mc:Ignorable="w14 w15 w16se w16cid w16 w16cex w16sdtdh wp14">
   <w:abstractNum w:abstractNumId="0" w15:restartNumberingAfterBreak="0">
     <w:nsid w:val="0AD40559"/>
     <w:multiLevelType w:val="hybridMultilevel"/>
@@ -1333,7 +1507,7 @@
 </file>
 
 <file path=word/styles.xml><?xml version="1.0" encoding="utf-8"?>
-<w:styles xmlns:mc="http://schemas.openxmlformats.org/markup-compatibility/2006" xmlns:r="http://schemas.openxmlformats.org/officeDocument/2006/relationships" xmlns:w="http://schemas.openxmlformats.org/wordprocessingml/2006/main" xmlns:w14="http://schemas.microsoft.com/office/word/2010/wordml" xmlns:w15="http://schemas.microsoft.com/office/word/2012/wordml" xmlns:w16cex="http://schemas.microsoft.com/office/word/2018/wordml/cex" xmlns:w16cid="http://schemas.microsoft.com/office/word/2016/wordml/cid" xmlns:w16="http://schemas.microsoft.com/office/word/2018/wordml" xmlns:w16du="http://schemas.microsoft.com/office/word/2023/wordml/word16du" xmlns:w16sdtdh="http://schemas.microsoft.com/office/word/2020/wordml/sdtdatahash" xmlns:w16se="http://schemas.microsoft.com/office/word/2015/wordml/symex" mc:Ignorable="w14 w15 w16se w16cid w16 w16cex w16sdtdh w16du">
+<w:styles xmlns:mc="http://schemas.openxmlformats.org/markup-compatibility/2006" xmlns:r="http://schemas.openxmlformats.org/officeDocument/2006/relationships" xmlns:w="http://schemas.openxmlformats.org/wordprocessingml/2006/main" xmlns:w14="http://schemas.microsoft.com/office/word/2010/wordml" xmlns:w15="http://schemas.microsoft.com/office/word/2012/wordml" xmlns:w16cex="http://schemas.microsoft.com/office/word/2018/wordml/cex" xmlns:w16cid="http://schemas.microsoft.com/office/word/2016/wordml/cid" xmlns:w16="http://schemas.microsoft.com/office/word/2018/wordml" xmlns:w16sdtdh="http://schemas.microsoft.com/office/word/2020/wordml/sdtdatahash" xmlns:w16se="http://schemas.microsoft.com/office/word/2015/wordml/symex" mc:Ignorable="w14 w15 w16se w16cid w16 w16cex w16sdtdh">
   <w:docDefaults>
     <w:rPrDefault>
       <w:rPr>

</xml_diff>

<commit_message>
edit SO and spindle guide
edit SO and spindle guide
</commit_message>
<xml_diff>
--- a/changetomake.docx
+++ b/changetomake.docx
@@ -817,30 +817,89 @@
       </w:r>
     </w:p>
     <w:p>
+      <w:r>
+        <w:rPr>
+          <w:noProof/>
+        </w:rPr>
+        <w:drawing>
+          <wp:inline distT="0" distB="0" distL="0" distR="0" wp14:anchorId="1F7E2334" wp14:editId="32569BCD">
+            <wp:extent cx="5943600" cy="1621155"/>
+            <wp:effectExtent l="0" t="0" r="0" b="4445"/>
+            <wp:docPr id="239477554" name="Picture 1"/>
+            <wp:cNvGraphicFramePr>
+              <a:graphicFrameLocks xmlns:a="http://schemas.openxmlformats.org/drawingml/2006/main" noChangeAspect="1"/>
+            </wp:cNvGraphicFramePr>
+            <a:graphic xmlns:a="http://schemas.openxmlformats.org/drawingml/2006/main">
+              <a:graphicData uri="http://schemas.openxmlformats.org/drawingml/2006/picture">
+                <pic:pic xmlns:pic="http://schemas.openxmlformats.org/drawingml/2006/picture">
+                  <pic:nvPicPr>
+                    <pic:cNvPr id="239477554" name="Picture 239477554"/>
+                    <pic:cNvPicPr/>
+                  </pic:nvPicPr>
+                  <pic:blipFill>
+                    <a:blip r:embed="rId6">
+                      <a:extLst>
+                        <a:ext uri="{28A0092B-C50C-407E-A947-70E740481C1C}">
+                          <a14:useLocalDpi xmlns:a14="http://schemas.microsoft.com/office/drawing/2010/main" val="0"/>
+                        </a:ext>
+                      </a:extLst>
+                    </a:blip>
+                    <a:stretch>
+                      <a:fillRect/>
+                    </a:stretch>
+                  </pic:blipFill>
+                  <pic:spPr>
+                    <a:xfrm>
+                      <a:off x="0" y="0"/>
+                      <a:ext cx="5943600" cy="1621155"/>
+                    </a:xfrm>
+                    <a:prstGeom prst="rect">
+                      <a:avLst/>
+                    </a:prstGeom>
+                  </pic:spPr>
+                </pic:pic>
+              </a:graphicData>
+            </a:graphic>
+          </wp:inline>
+        </w:drawing>
+      </w:r>
+    </w:p>
+    <w:p>
+      <w:pPr>
+        <w:rPr>
+          <w:color w:val="FF0000"/>
+          <w:lang w:val="en-CA"/>
+        </w:rPr>
+      </w:pPr>
+      <w:r>
+        <w:rPr>
+          <w:color w:val="FF0000"/>
+          <w:lang w:val="en-CA"/>
+        </w:rPr>
+        <w:t xml:space="preserve">concat_cycle = </w:t>
+      </w:r>
+      <w:r>
+        <w:rPr>
+          <w:color w:val="FF0000"/>
+          <w:lang w:val="en-CA"/>
+        </w:rPr>
+        <w:t>default should be false (detect per stage and per cycle separately. Versus SO detection = contact stage and cycle</w:t>
+      </w:r>
+    </w:p>
+    <w:p/>
+    <w:p>
       <w:pPr>
         <w:shd w:val="clear" w:color="auto" w:fill="4EA72E" w:themeFill="accent6"/>
-        <w:rPr>
-          <w:color w:val="FF0000"/>
-        </w:rPr>
-      </w:pPr>
-      <w:r>
-        <w:rPr>
-          <w:color w:val="FF0000"/>
-        </w:rPr>
+      </w:pPr>
+      <w:r>
         <w:t>Export_detect_spindle</w:t>
       </w:r>
     </w:p>
     <w:p>
       <w:pPr>
         <w:shd w:val="clear" w:color="auto" w:fill="4EA72E" w:themeFill="accent6"/>
-        <w:rPr>
-          <w:color w:val="FF0000"/>
-        </w:rPr>
-      </w:pPr>
-      <w:r>
-        <w:rPr>
-          <w:color w:val="FF0000"/>
-        </w:rPr>
+      </w:pPr>
+      <w:r>
         <w:t>ERROR: when adap_bands = Auto (or Manual), it creates the event_adap but also create en event (without adap)</w:t>
       </w:r>
     </w:p>
@@ -853,6 +912,7 @@
         <w:rPr>
           <w:noProof/>
         </w:rPr>
+        <w:lastRenderedPageBreak/>
         <w:drawing>
           <wp:inline distT="0" distB="0" distL="0" distR="0" wp14:anchorId="7BFBEFEA" wp14:editId="60D78D35">
             <wp:extent cx="5943600" cy="1544955"/>
@@ -869,7 +929,7 @@
                     <pic:cNvPicPr/>
                   </pic:nvPicPr>
                   <pic:blipFill>
-                    <a:blip r:embed="rId5">
+                    <a:blip r:embed="rId7">
                       <a:extLst>
                         <a:ext uri="{28A0092B-C50C-407E-A947-70E740481C1C}">
                           <a14:useLocalDpi xmlns:a14="http://schemas.microsoft.com/office/drawing/2010/main" val="0"/>
@@ -982,7 +1042,6 @@
         <w:rPr>
           <w:noProof/>
         </w:rPr>
-        <w:lastRenderedPageBreak/>
         <w:drawing>
           <wp:inline distT="0" distB="0" distL="0" distR="0" wp14:anchorId="705B9C89" wp14:editId="1BD94E7B">
             <wp:extent cx="5943600" cy="1047750"/>
@@ -999,7 +1058,7 @@
                     <pic:cNvPicPr/>
                   </pic:nvPicPr>
                   <pic:blipFill>
-                    <a:blip r:embed="rId6">
+                    <a:blip r:embed="rId8">
                       <a:extLst>
                         <a:ext uri="{28A0092B-C50C-407E-A947-70E740481C1C}">
                           <a14:useLocalDpi xmlns:a14="http://schemas.microsoft.com/office/drawing/2010/main" val="0"/>
@@ -1995,7 +2054,6 @@
   <w:style w:type="character" w:default="1" w:styleId="DefaultParagraphFont">
     <w:name w:val="Default Paragraph Font"/>
     <w:uiPriority w:val="1"/>
-    <w:semiHidden/>
     <w:unhideWhenUsed/>
   </w:style>
   <w:style w:type="table" w:default="1" w:styleId="TableNormal">
@@ -2621,4 +2679,16 @@
     </a:ext>
   </a:extLst>
 </a:theme>
+</file>
+
+<file path=customXml/item1.xml><?xml version="1.0" encoding="utf-8"?>
+<b:Sources xmlns:b="http://schemas.openxmlformats.org/officeDocument/2006/bibliography" xmlns="http://schemas.openxmlformats.org/officeDocument/2006/bibliography" SelectedStyle="/APASixthEditionOfficeOnline.xsl" StyleName="APA" Version="6"/>
+</file>
+
+<file path=customXml/itemProps1.xml><?xml version="1.0" encoding="utf-8"?>
+<ds:datastoreItem xmlns:ds="http://schemas.openxmlformats.org/officeDocument/2006/customXml" ds:itemID="{F71FF643-1952-C648-B68F-185B223C98F9}">
+  <ds:schemaRefs>
+    <ds:schemaRef ds:uri="http://schemas.openxmlformats.org/officeDocument/2006/bibliography"/>
+  </ds:schemaRefs>
+</ds:datastoreItem>
 </file>
</xml_diff>